<commit_message>
20/08/2011 - Realizar análise completa do requisito e materializar em documento
</commit_message>
<xml_diff>
--- a/fitness-mobile/DroidMaster/Sprint_01#/RF_07/Documento de Análise_RF_07.docx
+++ b/fitness-mobile/DroidMaster/Sprint_01#/RF_07/Documento de Análise_RF_07.docx
@@ -751,18 +751,16 @@
                 <w:sz w:val="20"/>
                 <w:szCs w:val="20"/>
               </w:rPr>
-              <w:t>O aplicativo deve esta com pleno acesso</w:t>
+              <w:t>O aplicat</w:t>
             </w:r>
-            <w:proofErr w:type="gramStart"/>
             <w:r>
               <w:rPr>
                 <w:rFonts w:ascii="Calibri" w:hAnsi="Calibri"/>
                 <w:sz w:val="20"/>
                 <w:szCs w:val="20"/>
               </w:rPr>
-              <w:t xml:space="preserve">  </w:t>
+              <w:t xml:space="preserve">ivo deve esta com pleno acesso </w:t>
             </w:r>
-            <w:proofErr w:type="gramEnd"/>
             <w:r>
               <w:rPr>
                 <w:rFonts w:ascii="Calibri" w:hAnsi="Calibri"/>
@@ -770,6 +768,23 @@
                 <w:szCs w:val="20"/>
               </w:rPr>
               <w:t>ao banco de dados</w:t>
+            </w:r>
+          </w:p>
+          <w:p>
+            <w:pPr>
+              <w:rPr>
+                <w:rFonts w:ascii="Calibri" w:hAnsi="Calibri"/>
+                <w:sz w:val="20"/>
+                <w:szCs w:val="20"/>
+              </w:rPr>
+            </w:pPr>
+            <w:r>
+              <w:rPr>
+                <w:rFonts w:ascii="Calibri" w:hAnsi="Calibri"/>
+                <w:sz w:val="20"/>
+                <w:szCs w:val="20"/>
+              </w:rPr>
+              <w:t>O aplicativo conter músculos cadastrados</w:t>
             </w:r>
           </w:p>
         </w:tc>

</xml_diff>